<commit_message>
Fix final plot description
</commit_message>
<xml_diff>
--- a/VGChartzExploration.docx
+++ b/VGChartzExploration.docx
@@ -9366,31 +9366,43 @@
         <w:t xml:space="preserve"> </w:t>
       </w:r>
       <w:r>
-        <w:t xml:space="preserve">measure any years that are not complete in these numbers. This is a pattern</w:t>
-      </w:r>
-      <w:r>
-        <w:t xml:space="preserve"> </w:t>
-      </w:r>
-      <w:r>
-        <w:t xml:space="preserve">that seems to have begun for North America as well, as the EU picks up</w:t>
-      </w:r>
-      <w:r>
-        <w:t xml:space="preserve"> </w:t>
-      </w:r>
-      <w:r>
-        <w:t xml:space="preserve">steam in the gaming market and increases their overall share of the pie.</w:t>
-      </w:r>
-      <w:r>
-        <w:t xml:space="preserve"> </w:t>
-      </w:r>
-      <w:r>
-        <w:t xml:space="preserve">On average, NA and EU regions make up about 75% of global units shipped,</w:t>
-      </w:r>
-      <w:r>
-        <w:t xml:space="preserve"> </w:t>
-      </w:r>
-      <w:r>
-        <w:t xml:space="preserve">with EU gaining on NA as the years go on.</w:t>
+        <w:t xml:space="preserve">measure any years that are not complete in these numbers. It would seem that</w:t>
+      </w:r>
+      <w:r>
+        <w:t xml:space="preserve"> </w:t>
+      </w:r>
+      <w:r>
+        <w:t xml:space="preserve">gaming hasn't necessarily gotten less popular in Japan over the years, just</w:t>
+      </w:r>
+      <w:r>
+        <w:t xml:space="preserve"> </w:t>
+      </w:r>
+      <w:r>
+        <w:t xml:space="preserve">perhaps other regions have gained so much traction that Japan's share has</w:t>
+      </w:r>
+      <w:r>
+        <w:t xml:space="preserve"> </w:t>
+      </w:r>
+      <w:r>
+        <w:t xml:space="preserve">decreased. This is a pattern that seems to have begun for North America as</w:t>
+      </w:r>
+      <w:r>
+        <w:t xml:space="preserve"> </w:t>
+      </w:r>
+      <w:r>
+        <w:t xml:space="preserve">well, as the EU picks up steam in the gaming market and increases their</w:t>
+      </w:r>
+      <w:r>
+        <w:t xml:space="preserve"> </w:t>
+      </w:r>
+      <w:r>
+        <w:t xml:space="preserve">overall share of the pie. On average, NA and EU regions make up about 75%</w:t>
+      </w:r>
+      <w:r>
+        <w:t xml:space="preserve"> </w:t>
+      </w:r>
+      <w:r>
+        <w:t xml:space="preserve">of global units shipped, with EU gaining on NA as the years go on.</w:t>
       </w:r>
     </w:p>
     <w:p>
@@ -9787,7 +9799,7 @@
     </w:lvl>
   </w:abstractNum>
   <w:abstractNum w:abstractNumId="990">
-    <w:nsid w:val="7ace4abe"/>
+    <w:nsid w:val="ce50d601"/>
     <w:multiLevelType w:val="multilevel"/>
     <w:lvl w:ilvl="0">
       <w:numFmt w:val="bullet"/>
@@ -9868,7 +9880,7 @@
     </w:lvl>
   </w:abstractNum>
   <w:abstractNum w:abstractNumId="991">
-    <w:nsid w:val="2c6039fc"/>
+    <w:nsid w:val="9a9c7d15"/>
     <w:multiLevelType w:val="multilevel"/>
     <w:lvl w:ilvl="0">
       <w:numFmt w:val="bullet"/>

</xml_diff>